<commit_message>
Update some interview questions
</commit_message>
<xml_diff>
--- a/Interview_Prep/ML Basics.docx
+++ b/Interview_Prep/ML Basics.docx
@@ -4279,9 +4279,6 @@
           <w:ilvl w:val="0"/>
           <w:numId w:val="33"/>
         </w:numPr>
-        <w:rPr>
-          <w:rFonts w:hint="eastAsia"/>
-        </w:rPr>
       </w:pPr>
       <w:r>
         <w:t>Validation: You do cross-validation on the training data to choose the best model of Step 1 with respect to cross-validation performance (here, the original training data is repeatedly split into a temporary training and validation set). The models calculated in cross-validation are only used for choosing the best model of Step 1, which are all computed on the full training set.</w:t>
@@ -4608,13 +4605,7 @@
           <w:rPr>
             <w:rFonts w:ascii="Cambria Math" w:hAnsi="Cambria Math"/>
           </w:rPr>
-          <m:t>d=</m:t>
-        </m:r>
-        <m:r>
-          <w:rPr>
-            <w:rFonts w:ascii="Cambria Math" w:hAnsi="Cambria Math"/>
-          </w:rPr>
-          <m:t>2</m:t>
+          <m:t>d=2</m:t>
         </m:r>
       </m:oMath>
       <w:r>
@@ -4736,13 +4727,7 @@
           <w:rPr>
             <w:rFonts w:ascii="Cambria Math" w:hAnsi="Cambria Math"/>
           </w:rPr>
-          <m:t>x</m:t>
-        </m:r>
-        <m:r>
-          <w:rPr>
-            <w:rFonts w:ascii="Cambria Math" w:hAnsi="Cambria Math"/>
-          </w:rPr>
-          <m:t>+</m:t>
+          <m:t>x+</m:t>
         </m:r>
         <m:sSub>
           <m:sSubPr>
@@ -4938,13 +4923,7 @@
             <w:rFonts w:ascii="Cambria Math" w:hAnsi="Cambria Math"/>
           </w:rPr>
           <w:lastRenderedPageBreak/>
-          <m:t>d=</m:t>
-        </m:r>
-        <m:r>
-          <w:rPr>
-            <w:rFonts w:ascii="Cambria Math" w:hAnsi="Cambria Math"/>
-          </w:rPr>
-          <m:t>10</m:t>
+          <m:t>d=10</m:t>
         </m:r>
       </m:oMath>
       <w:r>
@@ -5716,10 +5695,7 @@
         <w:t xml:space="preserve">, </w:t>
       </w:r>
       <w:r>
-        <w:t>then</w:t>
-      </w:r>
-      <w:r>
-        <w:t xml:space="preserve"> </w:t>
+        <w:t xml:space="preserve">then </w:t>
       </w:r>
       <m:oMath>
         <m:func>
@@ -6330,13 +6306,7 @@
           <w:rPr>
             <w:rFonts w:ascii="Cambria Math" w:hAnsi="Cambria Math"/>
           </w:rPr>
-          <m:t>d=</m:t>
-        </m:r>
-        <m:r>
-          <w:rPr>
-            <w:rFonts w:ascii="Cambria Math" w:hAnsi="Cambria Math"/>
-          </w:rPr>
-          <m:t>10</m:t>
+          <m:t>d=10</m:t>
         </m:r>
       </m:oMath>
       <w:r>
@@ -11529,6 +11499,1508 @@
         <w:pStyle w:val="Heading1"/>
       </w:pPr>
       <w:r>
+        <w:t>Comparison of Two Means</w:t>
+      </w:r>
+    </w:p>
+    <w:p>
+      <w:r>
+        <w:t>The hypothesis is</w:t>
+      </w:r>
+    </w:p>
+    <w:p>
+      <w:pPr>
+        <w:spacing w:line="276" w:lineRule="auto"/>
+      </w:pPr>
+      <m:oMathPara>
+        <m:oMath>
+          <m:sSub>
+            <m:sSubPr>
+              <m:ctrlPr>
+                <w:rPr>
+                  <w:rFonts w:ascii="Cambria Math" w:hAnsi="Cambria Math"/>
+                  <w:i/>
+                </w:rPr>
+              </m:ctrlPr>
+            </m:sSubPr>
+            <m:e>
+              <m:r>
+                <w:rPr>
+                  <w:rFonts w:ascii="Cambria Math" w:hAnsi="Cambria Math"/>
+                </w:rPr>
+                <m:t>H</m:t>
+              </m:r>
+            </m:e>
+            <m:sub>
+              <m:r>
+                <w:rPr>
+                  <w:rFonts w:ascii="Cambria Math" w:hAnsi="Cambria Math"/>
+                </w:rPr>
+                <m:t>0</m:t>
+              </m:r>
+            </m:sub>
+          </m:sSub>
+          <m:r>
+            <w:rPr>
+              <w:rFonts w:ascii="Cambria Math" w:hAnsi="Cambria Math"/>
+            </w:rPr>
+            <m:t xml:space="preserve">: </m:t>
+          </m:r>
+          <m:sSub>
+            <m:sSubPr>
+              <m:ctrlPr>
+                <w:rPr>
+                  <w:rFonts w:ascii="Cambria Math" w:hAnsi="Cambria Math"/>
+                  <w:i/>
+                </w:rPr>
+              </m:ctrlPr>
+            </m:sSubPr>
+            <m:e>
+              <m:r>
+                <w:rPr>
+                  <w:rFonts w:ascii="Cambria Math" w:hAnsi="Cambria Math"/>
+                </w:rPr>
+                <m:t>μ</m:t>
+              </m:r>
+            </m:e>
+            <m:sub>
+              <m:r>
+                <w:rPr>
+                  <w:rFonts w:ascii="Cambria Math" w:hAnsi="Cambria Math"/>
+                </w:rPr>
+                <m:t>1</m:t>
+              </m:r>
+            </m:sub>
+          </m:sSub>
+          <m:r>
+            <w:rPr>
+              <w:rFonts w:ascii="Cambria Math" w:hAnsi="Cambria Math"/>
+            </w:rPr>
+            <m:t>=</m:t>
+          </m:r>
+          <m:sSub>
+            <m:sSubPr>
+              <m:ctrlPr>
+                <w:rPr>
+                  <w:rFonts w:ascii="Cambria Math" w:hAnsi="Cambria Math"/>
+                  <w:i/>
+                </w:rPr>
+              </m:ctrlPr>
+            </m:sSubPr>
+            <m:e>
+              <m:r>
+                <w:rPr>
+                  <w:rFonts w:ascii="Cambria Math" w:hAnsi="Cambria Math"/>
+                </w:rPr>
+                <m:t>μ</m:t>
+              </m:r>
+            </m:e>
+            <m:sub>
+              <m:r>
+                <w:rPr>
+                  <w:rFonts w:ascii="Cambria Math" w:hAnsi="Cambria Math"/>
+                </w:rPr>
+                <m:t>2</m:t>
+              </m:r>
+            </m:sub>
+          </m:sSub>
+        </m:oMath>
+      </m:oMathPara>
+    </w:p>
+    <w:p>
+      <w:pPr>
+        <w:spacing w:line="276" w:lineRule="auto"/>
+      </w:pPr>
+      <m:oMathPara>
+        <m:oMath>
+          <m:sSub>
+            <m:sSubPr>
+              <m:ctrlPr>
+                <w:rPr>
+                  <w:rFonts w:ascii="Cambria Math" w:hAnsi="Cambria Math"/>
+                  <w:i/>
+                </w:rPr>
+              </m:ctrlPr>
+            </m:sSubPr>
+            <m:e>
+              <m:r>
+                <w:rPr>
+                  <w:rFonts w:ascii="Cambria Math" w:hAnsi="Cambria Math"/>
+                </w:rPr>
+                <m:t>H</m:t>
+              </m:r>
+            </m:e>
+            <m:sub>
+              <m:r>
+                <w:rPr>
+                  <w:rFonts w:ascii="Cambria Math" w:hAnsi="Cambria Math"/>
+                </w:rPr>
+                <m:t>a</m:t>
+              </m:r>
+            </m:sub>
+          </m:sSub>
+          <m:r>
+            <w:rPr>
+              <w:rFonts w:ascii="Cambria Math" w:hAnsi="Cambria Math"/>
+            </w:rPr>
+            <m:t xml:space="preserve">: </m:t>
+          </m:r>
+          <m:sSub>
+            <m:sSubPr>
+              <m:ctrlPr>
+                <w:rPr>
+                  <w:rFonts w:ascii="Cambria Math" w:hAnsi="Cambria Math"/>
+                  <w:i/>
+                </w:rPr>
+              </m:ctrlPr>
+            </m:sSubPr>
+            <m:e>
+              <m:r>
+                <w:rPr>
+                  <w:rFonts w:ascii="Cambria Math" w:hAnsi="Cambria Math"/>
+                </w:rPr>
+                <m:t>μ</m:t>
+              </m:r>
+            </m:e>
+            <m:sub>
+              <m:r>
+                <w:rPr>
+                  <w:rFonts w:ascii="Cambria Math" w:hAnsi="Cambria Math"/>
+                </w:rPr>
+                <m:t>1</m:t>
+              </m:r>
+            </m:sub>
+          </m:sSub>
+          <m:r>
+            <w:rPr>
+              <w:rFonts w:ascii="Cambria Math" w:hAnsi="Cambria Math"/>
+            </w:rPr>
+            <m:t>≠</m:t>
+          </m:r>
+          <m:sSub>
+            <m:sSubPr>
+              <m:ctrlPr>
+                <w:rPr>
+                  <w:rFonts w:ascii="Cambria Math" w:hAnsi="Cambria Math"/>
+                  <w:i/>
+                </w:rPr>
+              </m:ctrlPr>
+            </m:sSubPr>
+            <m:e>
+              <m:r>
+                <w:rPr>
+                  <w:rFonts w:ascii="Cambria Math" w:hAnsi="Cambria Math"/>
+                </w:rPr>
+                <m:t>μ</m:t>
+              </m:r>
+            </m:e>
+            <m:sub>
+              <m:r>
+                <w:rPr>
+                  <w:rFonts w:ascii="Cambria Math" w:hAnsi="Cambria Math"/>
+                </w:rPr>
+                <m:t>2</m:t>
+              </m:r>
+            </m:sub>
+          </m:sSub>
+        </m:oMath>
+      </m:oMathPara>
+    </w:p>
+    <w:p>
+      <w:pPr>
+        <w:spacing w:line="276" w:lineRule="auto"/>
+      </w:pPr>
+      <w:r>
+        <w:t xml:space="preserve">Tests of Significance for </w:t>
+      </w:r>
+      <w:r>
+        <w:rPr>
+          <w:i/>
+          <w:iCs/>
+        </w:rPr>
+        <w:t>Two Unknown Means and Known Standard Deviations</w:t>
+      </w:r>
+      <w:r>
+        <w:t xml:space="preserve"> </w:t>
+      </w:r>
+    </w:p>
+    <w:p>
+      <w:pPr>
+        <w:spacing w:line="276" w:lineRule="auto"/>
+      </w:pPr>
+      <w:r>
+        <w:t>Given samples from two normal populations of size</w:t>
+      </w:r>
+      <w:r>
+        <w:t xml:space="preserve"> </w:t>
+      </w:r>
+      <m:oMath>
+        <m:sSub>
+          <m:sSubPr>
+            <m:ctrlPr>
+              <w:rPr>
+                <w:rFonts w:ascii="Cambria Math" w:hAnsi="Cambria Math"/>
+                <w:i/>
+              </w:rPr>
+            </m:ctrlPr>
+          </m:sSubPr>
+          <m:e>
+            <m:r>
+              <w:rPr>
+                <w:rFonts w:ascii="Cambria Math" w:hAnsi="Cambria Math"/>
+              </w:rPr>
+              <m:t>n</m:t>
+            </m:r>
+          </m:e>
+          <m:sub>
+            <m:r>
+              <w:rPr>
+                <w:rFonts w:ascii="Cambria Math" w:hAnsi="Cambria Math"/>
+              </w:rPr>
+              <m:t>1</m:t>
+            </m:r>
+          </m:sub>
+        </m:sSub>
+      </m:oMath>
+      <w:r>
+        <w:t xml:space="preserve"> </w:t>
+      </w:r>
+      <w:r>
+        <w:t xml:space="preserve">and </w:t>
+      </w:r>
+      <m:oMath>
+        <m:sSub>
+          <m:sSubPr>
+            <m:ctrlPr>
+              <w:rPr>
+                <w:rFonts w:ascii="Cambria Math" w:hAnsi="Cambria Math"/>
+                <w:i/>
+              </w:rPr>
+            </m:ctrlPr>
+          </m:sSubPr>
+          <m:e>
+            <m:r>
+              <w:rPr>
+                <w:rFonts w:ascii="Cambria Math" w:hAnsi="Cambria Math"/>
+              </w:rPr>
+              <m:t>n</m:t>
+            </m:r>
+          </m:e>
+          <m:sub>
+            <m:r>
+              <w:rPr>
+                <w:rFonts w:ascii="Cambria Math" w:hAnsi="Cambria Math"/>
+              </w:rPr>
+              <m:t>2</m:t>
+            </m:r>
+          </m:sub>
+        </m:sSub>
+      </m:oMath>
+      <w:r>
+        <w:t xml:space="preserve"> </w:t>
+      </w:r>
+      <w:r>
+        <w:t>with unknown mean</w:t>
+      </w:r>
+      <w:r>
+        <w:t xml:space="preserve">s </w:t>
+      </w:r>
+      <m:oMath>
+        <m:sSub>
+          <m:sSubPr>
+            <m:ctrlPr>
+              <w:rPr>
+                <w:rFonts w:ascii="Cambria Math" w:hAnsi="Cambria Math"/>
+                <w:i/>
+              </w:rPr>
+            </m:ctrlPr>
+          </m:sSubPr>
+          <m:e>
+            <m:r>
+              <w:rPr>
+                <w:rFonts w:ascii="Cambria Math" w:hAnsi="Cambria Math"/>
+              </w:rPr>
+              <m:t>μ</m:t>
+            </m:r>
+          </m:e>
+          <m:sub>
+            <m:r>
+              <w:rPr>
+                <w:rFonts w:ascii="Cambria Math" w:hAnsi="Cambria Math"/>
+              </w:rPr>
+              <m:t>1</m:t>
+            </m:r>
+          </m:sub>
+        </m:sSub>
+      </m:oMath>
+      <w:r>
+        <w:t xml:space="preserve"> and </w:t>
+      </w:r>
+      <m:oMath>
+        <m:sSub>
+          <m:sSubPr>
+            <m:ctrlPr>
+              <w:rPr>
+                <w:rFonts w:ascii="Cambria Math" w:hAnsi="Cambria Math"/>
+                <w:i/>
+              </w:rPr>
+            </m:ctrlPr>
+          </m:sSubPr>
+          <m:e>
+            <m:r>
+              <w:rPr>
+                <w:rFonts w:ascii="Cambria Math" w:hAnsi="Cambria Math"/>
+              </w:rPr>
+              <m:t>μ</m:t>
+            </m:r>
+          </m:e>
+          <m:sub>
+            <m:r>
+              <w:rPr>
+                <w:rFonts w:ascii="Cambria Math" w:hAnsi="Cambria Math"/>
+              </w:rPr>
+              <m:t>2</m:t>
+            </m:r>
+          </m:sub>
+        </m:sSub>
+      </m:oMath>
+      <w:r>
+        <w:t xml:space="preserve"> and known standard deviations </w:t>
+      </w:r>
+      <m:oMath>
+        <m:sSub>
+          <m:sSubPr>
+            <m:ctrlPr>
+              <w:rPr>
+                <w:rFonts w:ascii="Cambria Math" w:hAnsi="Cambria Math"/>
+                <w:i/>
+              </w:rPr>
+            </m:ctrlPr>
+          </m:sSubPr>
+          <m:e>
+            <m:r>
+              <w:rPr>
+                <w:rFonts w:ascii="Cambria Math" w:hAnsi="Cambria Math"/>
+              </w:rPr>
+              <m:t>σ</m:t>
+            </m:r>
+          </m:e>
+          <m:sub>
+            <m:r>
+              <w:rPr>
+                <w:rFonts w:ascii="Cambria Math" w:hAnsi="Cambria Math"/>
+              </w:rPr>
+              <m:t>1</m:t>
+            </m:r>
+          </m:sub>
+        </m:sSub>
+      </m:oMath>
+      <w:r>
+        <w:t xml:space="preserve"> and </w:t>
+      </w:r>
+      <m:oMath>
+        <m:sSub>
+          <m:sSubPr>
+            <m:ctrlPr>
+              <w:rPr>
+                <w:rFonts w:ascii="Cambria Math" w:hAnsi="Cambria Math"/>
+                <w:i/>
+              </w:rPr>
+            </m:ctrlPr>
+          </m:sSubPr>
+          <m:e>
+            <m:r>
+              <w:rPr>
+                <w:rFonts w:ascii="Cambria Math" w:hAnsi="Cambria Math"/>
+              </w:rPr>
+              <m:t>σ</m:t>
+            </m:r>
+          </m:e>
+          <m:sub>
+            <m:r>
+              <w:rPr>
+                <w:rFonts w:ascii="Cambria Math" w:hAnsi="Cambria Math"/>
+              </w:rPr>
+              <m:t>2</m:t>
+            </m:r>
+          </m:sub>
+        </m:sSub>
+      </m:oMath>
+      <w:r>
+        <w:t xml:space="preserve">, the test statistic comparing the means is known as </w:t>
+      </w:r>
+      <w:r>
+        <w:rPr>
+          <w:i/>
+          <w:iCs/>
+          <w:u w:val="single"/>
+        </w:rPr>
+        <w:t>the two-sample z statistic</w:t>
+      </w:r>
+    </w:p>
+    <w:p>
+      <w:pPr>
+        <w:spacing w:line="276" w:lineRule="auto"/>
+      </w:pPr>
+      <m:oMathPara>
+        <m:oMath>
+          <m:r>
+            <w:rPr>
+              <w:rFonts w:ascii="Cambria Math" w:hAnsi="Cambria Math"/>
+            </w:rPr>
+            <m:t>z=</m:t>
+          </m:r>
+          <m:f>
+            <m:fPr>
+              <m:ctrlPr>
+                <w:rPr>
+                  <w:rFonts w:ascii="Cambria Math" w:hAnsi="Cambria Math"/>
+                  <w:i/>
+                </w:rPr>
+              </m:ctrlPr>
+            </m:fPr>
+            <m:num>
+              <m:d>
+                <m:dPr>
+                  <m:ctrlPr>
+                    <w:rPr>
+                      <w:rFonts w:ascii="Cambria Math" w:hAnsi="Cambria Math"/>
+                      <w:i/>
+                    </w:rPr>
+                  </m:ctrlPr>
+                </m:dPr>
+                <m:e>
+                  <m:sSub>
+                    <m:sSubPr>
+                      <m:ctrlPr>
+                        <w:rPr>
+                          <w:rFonts w:ascii="Cambria Math" w:hAnsi="Cambria Math"/>
+                          <w:i/>
+                        </w:rPr>
+                      </m:ctrlPr>
+                    </m:sSubPr>
+                    <m:e>
+                      <m:acc>
+                        <m:accPr>
+                          <m:chr m:val="̅"/>
+                          <m:ctrlPr>
+                            <w:rPr>
+                              <w:rFonts w:ascii="Cambria Math" w:hAnsi="Cambria Math"/>
+                              <w:i/>
+                            </w:rPr>
+                          </m:ctrlPr>
+                        </m:accPr>
+                        <m:e>
+                          <m:r>
+                            <w:rPr>
+                              <w:rFonts w:ascii="Cambria Math" w:hAnsi="Cambria Math"/>
+                            </w:rPr>
+                            <m:t>x</m:t>
+                          </m:r>
+                        </m:e>
+                      </m:acc>
+                    </m:e>
+                    <m:sub>
+                      <m:r>
+                        <w:rPr>
+                          <w:rFonts w:ascii="Cambria Math" w:hAnsi="Cambria Math"/>
+                        </w:rPr>
+                        <m:t>1</m:t>
+                      </m:r>
+                    </m:sub>
+                  </m:sSub>
+                  <m:r>
+                    <w:rPr>
+                      <w:rFonts w:ascii="Cambria Math" w:hAnsi="Cambria Math"/>
+                    </w:rPr>
+                    <m:t>-</m:t>
+                  </m:r>
+                  <m:sSub>
+                    <m:sSubPr>
+                      <m:ctrlPr>
+                        <w:rPr>
+                          <w:rFonts w:ascii="Cambria Math" w:hAnsi="Cambria Math"/>
+                          <w:i/>
+                        </w:rPr>
+                      </m:ctrlPr>
+                    </m:sSubPr>
+                    <m:e>
+                      <m:acc>
+                        <m:accPr>
+                          <m:chr m:val="̅"/>
+                          <m:ctrlPr>
+                            <w:rPr>
+                              <w:rFonts w:ascii="Cambria Math" w:hAnsi="Cambria Math"/>
+                              <w:i/>
+                            </w:rPr>
+                          </m:ctrlPr>
+                        </m:accPr>
+                        <m:e>
+                          <m:r>
+                            <w:rPr>
+                              <w:rFonts w:ascii="Cambria Math" w:hAnsi="Cambria Math"/>
+                            </w:rPr>
+                            <m:t>x</m:t>
+                          </m:r>
+                        </m:e>
+                      </m:acc>
+                    </m:e>
+                    <m:sub>
+                      <m:r>
+                        <w:rPr>
+                          <w:rFonts w:ascii="Cambria Math" w:hAnsi="Cambria Math"/>
+                        </w:rPr>
+                        <m:t>2</m:t>
+                      </m:r>
+                    </m:sub>
+                  </m:sSub>
+                </m:e>
+              </m:d>
+              <m:r>
+                <w:rPr>
+                  <w:rFonts w:ascii="Cambria Math" w:hAnsi="Cambria Math"/>
+                </w:rPr>
+                <m:t>-</m:t>
+              </m:r>
+              <m:d>
+                <m:dPr>
+                  <m:ctrlPr>
+                    <w:rPr>
+                      <w:rFonts w:ascii="Cambria Math" w:hAnsi="Cambria Math"/>
+                      <w:i/>
+                    </w:rPr>
+                  </m:ctrlPr>
+                </m:dPr>
+                <m:e>
+                  <m:sSub>
+                    <m:sSubPr>
+                      <m:ctrlPr>
+                        <w:rPr>
+                          <w:rFonts w:ascii="Cambria Math" w:hAnsi="Cambria Math"/>
+                          <w:i/>
+                        </w:rPr>
+                      </m:ctrlPr>
+                    </m:sSubPr>
+                    <m:e>
+                      <m:acc>
+                        <m:accPr>
+                          <m:chr m:val="̅"/>
+                          <m:ctrlPr>
+                            <w:rPr>
+                              <w:rFonts w:ascii="Cambria Math" w:hAnsi="Cambria Math"/>
+                              <w:i/>
+                            </w:rPr>
+                          </m:ctrlPr>
+                        </m:accPr>
+                        <m:e>
+                          <m:r>
+                            <w:rPr>
+                              <w:rFonts w:ascii="Cambria Math" w:hAnsi="Cambria Math"/>
+                            </w:rPr>
+                            <m:t>μ</m:t>
+                          </m:r>
+                        </m:e>
+                      </m:acc>
+                    </m:e>
+                    <m:sub>
+                      <m:r>
+                        <w:rPr>
+                          <w:rFonts w:ascii="Cambria Math" w:hAnsi="Cambria Math"/>
+                        </w:rPr>
+                        <m:t>1</m:t>
+                      </m:r>
+                    </m:sub>
+                  </m:sSub>
+                  <m:r>
+                    <w:rPr>
+                      <w:rFonts w:ascii="Cambria Math" w:hAnsi="Cambria Math"/>
+                    </w:rPr>
+                    <m:t>-</m:t>
+                  </m:r>
+                  <m:sSub>
+                    <m:sSubPr>
+                      <m:ctrlPr>
+                        <w:rPr>
+                          <w:rFonts w:ascii="Cambria Math" w:hAnsi="Cambria Math"/>
+                          <w:i/>
+                        </w:rPr>
+                      </m:ctrlPr>
+                    </m:sSubPr>
+                    <m:e>
+                      <m:acc>
+                        <m:accPr>
+                          <m:chr m:val="̅"/>
+                          <m:ctrlPr>
+                            <w:rPr>
+                              <w:rFonts w:ascii="Cambria Math" w:hAnsi="Cambria Math"/>
+                              <w:i/>
+                            </w:rPr>
+                          </m:ctrlPr>
+                        </m:accPr>
+                        <m:e>
+                          <m:r>
+                            <w:rPr>
+                              <w:rFonts w:ascii="Cambria Math" w:hAnsi="Cambria Math"/>
+                            </w:rPr>
+                            <m:t>μ</m:t>
+                          </m:r>
+                        </m:e>
+                      </m:acc>
+                    </m:e>
+                    <m:sub>
+                      <m:r>
+                        <w:rPr>
+                          <w:rFonts w:ascii="Cambria Math" w:hAnsi="Cambria Math"/>
+                        </w:rPr>
+                        <m:t>2</m:t>
+                      </m:r>
+                    </m:sub>
+                  </m:sSub>
+                </m:e>
+              </m:d>
+            </m:num>
+            <m:den>
+              <m:rad>
+                <m:radPr>
+                  <m:degHide m:val="1"/>
+                  <m:ctrlPr>
+                    <w:rPr>
+                      <w:rFonts w:ascii="Cambria Math" w:hAnsi="Cambria Math"/>
+                      <w:i/>
+                    </w:rPr>
+                  </m:ctrlPr>
+                </m:radPr>
+                <m:deg/>
+                <m:e>
+                  <m:sSubSup>
+                    <m:sSubSupPr>
+                      <m:ctrlPr>
+                        <w:rPr>
+                          <w:rFonts w:ascii="Cambria Math" w:hAnsi="Cambria Math"/>
+                          <w:i/>
+                        </w:rPr>
+                      </m:ctrlPr>
+                    </m:sSubSupPr>
+                    <m:e>
+                      <m:r>
+                        <w:rPr>
+                          <w:rFonts w:ascii="Cambria Math" w:hAnsi="Cambria Math"/>
+                        </w:rPr>
+                        <m:t>σ</m:t>
+                      </m:r>
+                    </m:e>
+                    <m:sub>
+                      <m:r>
+                        <w:rPr>
+                          <w:rFonts w:ascii="Cambria Math" w:hAnsi="Cambria Math"/>
+                        </w:rPr>
+                        <m:t>1</m:t>
+                      </m:r>
+                    </m:sub>
+                    <m:sup>
+                      <m:r>
+                        <w:rPr>
+                          <w:rFonts w:ascii="Cambria Math" w:hAnsi="Cambria Math"/>
+                        </w:rPr>
+                        <m:t>2</m:t>
+                      </m:r>
+                    </m:sup>
+                  </m:sSubSup>
+                  <m:r>
+                    <m:rPr>
+                      <m:lit/>
+                    </m:rPr>
+                    <w:rPr>
+                      <w:rFonts w:ascii="Cambria Math" w:hAnsi="Cambria Math"/>
+                    </w:rPr>
+                    <m:t>/</m:t>
+                  </m:r>
+                  <m:sSub>
+                    <m:sSubPr>
+                      <m:ctrlPr>
+                        <w:rPr>
+                          <w:rFonts w:ascii="Cambria Math" w:hAnsi="Cambria Math"/>
+                          <w:i/>
+                        </w:rPr>
+                      </m:ctrlPr>
+                    </m:sSubPr>
+                    <m:e>
+                      <m:r>
+                        <w:rPr>
+                          <w:rFonts w:ascii="Cambria Math" w:hAnsi="Cambria Math"/>
+                        </w:rPr>
+                        <m:t>n</m:t>
+                      </m:r>
+                    </m:e>
+                    <m:sub>
+                      <m:r>
+                        <w:rPr>
+                          <w:rFonts w:ascii="Cambria Math" w:hAnsi="Cambria Math"/>
+                        </w:rPr>
+                        <m:t>1</m:t>
+                      </m:r>
+                    </m:sub>
+                  </m:sSub>
+                  <m:r>
+                    <w:rPr>
+                      <w:rFonts w:ascii="Cambria Math" w:hAnsi="Cambria Math"/>
+                    </w:rPr>
+                    <m:t>+</m:t>
+                  </m:r>
+                  <m:sSubSup>
+                    <m:sSubSupPr>
+                      <m:ctrlPr>
+                        <w:rPr>
+                          <w:rFonts w:ascii="Cambria Math" w:hAnsi="Cambria Math"/>
+                          <w:i/>
+                        </w:rPr>
+                      </m:ctrlPr>
+                    </m:sSubSupPr>
+                    <m:e>
+                      <m:r>
+                        <w:rPr>
+                          <w:rFonts w:ascii="Cambria Math" w:hAnsi="Cambria Math"/>
+                        </w:rPr>
+                        <m:t>σ</m:t>
+                      </m:r>
+                    </m:e>
+                    <m:sub>
+                      <m:r>
+                        <w:rPr>
+                          <w:rFonts w:ascii="Cambria Math" w:hAnsi="Cambria Math"/>
+                        </w:rPr>
+                        <m:t>2</m:t>
+                      </m:r>
+                    </m:sub>
+                    <m:sup>
+                      <m:r>
+                        <w:rPr>
+                          <w:rFonts w:ascii="Cambria Math" w:hAnsi="Cambria Math"/>
+                        </w:rPr>
+                        <m:t>2</m:t>
+                      </m:r>
+                    </m:sup>
+                  </m:sSubSup>
+                  <m:r>
+                    <m:rPr>
+                      <m:lit/>
+                    </m:rPr>
+                    <w:rPr>
+                      <w:rFonts w:ascii="Cambria Math" w:hAnsi="Cambria Math"/>
+                    </w:rPr>
+                    <m:t>/</m:t>
+                  </m:r>
+                  <m:sSub>
+                    <m:sSubPr>
+                      <m:ctrlPr>
+                        <w:rPr>
+                          <w:rFonts w:ascii="Cambria Math" w:hAnsi="Cambria Math"/>
+                          <w:i/>
+                        </w:rPr>
+                      </m:ctrlPr>
+                    </m:sSubPr>
+                    <m:e>
+                      <m:r>
+                        <w:rPr>
+                          <w:rFonts w:ascii="Cambria Math" w:hAnsi="Cambria Math"/>
+                        </w:rPr>
+                        <m:t>n</m:t>
+                      </m:r>
+                    </m:e>
+                    <m:sub>
+                      <m:r>
+                        <w:rPr>
+                          <w:rFonts w:ascii="Cambria Math" w:hAnsi="Cambria Math"/>
+                        </w:rPr>
+                        <m:t>2</m:t>
+                      </m:r>
+                    </m:sub>
+                  </m:sSub>
+                </m:e>
+              </m:rad>
+            </m:den>
+          </m:f>
+        </m:oMath>
+      </m:oMathPara>
+    </w:p>
+    <w:p>
+      <w:pPr>
+        <w:spacing w:line="276" w:lineRule="auto"/>
+        <w:rPr>
+          <w:vertAlign w:val="subscript"/>
+        </w:rPr>
+      </w:pPr>
+      <w:r>
+        <w:t xml:space="preserve">Which has the standard normal distribution </w:t>
+      </w:r>
+      <m:oMath>
+        <m:r>
+          <w:rPr>
+            <w:rFonts w:ascii="Cambria Math" w:hAnsi="Cambria Math"/>
+          </w:rPr>
+          <m:t>N</m:t>
+        </m:r>
+        <m:d>
+          <m:dPr>
+            <m:ctrlPr>
+              <w:rPr>
+                <w:rFonts w:ascii="Cambria Math" w:hAnsi="Cambria Math"/>
+                <w:i/>
+              </w:rPr>
+            </m:ctrlPr>
+          </m:dPr>
+          <m:e>
+            <m:r>
+              <w:rPr>
+                <w:rFonts w:ascii="Cambria Math" w:hAnsi="Cambria Math"/>
+              </w:rPr>
+              <m:t>0,1</m:t>
+            </m:r>
+          </m:e>
+        </m:d>
+      </m:oMath>
+      <w:r>
+        <w:t>.</w:t>
+      </w:r>
+    </w:p>
+    <w:p>
+      <w:pPr>
+        <w:spacing w:line="276" w:lineRule="auto"/>
+      </w:pPr>
+      <w:r>
+        <w:t xml:space="preserve">Tests of Significance for </w:t>
+      </w:r>
+      <w:r>
+        <w:rPr>
+          <w:i/>
+          <w:iCs/>
+        </w:rPr>
+        <w:t xml:space="preserve">Two Unknown Means and </w:t>
+      </w:r>
+      <w:r>
+        <w:rPr>
+          <w:i/>
+          <w:iCs/>
+        </w:rPr>
+        <w:t>Unk</w:t>
+      </w:r>
+      <w:r>
+        <w:rPr>
+          <w:i/>
+          <w:iCs/>
+        </w:rPr>
+        <w:t>nown Standard Deviations</w:t>
+      </w:r>
+    </w:p>
+    <w:p>
+      <w:pPr>
+        <w:spacing w:line="276" w:lineRule="auto"/>
+      </w:pPr>
+      <w:r>
+        <w:t xml:space="preserve">In general, the population standard deviations are not known, and are estimated by the calculated values </w:t>
+      </w:r>
+      <m:oMath>
+        <m:sSub>
+          <m:sSubPr>
+            <m:ctrlPr>
+              <w:rPr>
+                <w:rFonts w:ascii="Cambria Math" w:hAnsi="Cambria Math"/>
+                <w:i/>
+              </w:rPr>
+            </m:ctrlPr>
+          </m:sSubPr>
+          <m:e>
+            <m:r>
+              <w:rPr>
+                <w:rFonts w:ascii="Cambria Math" w:hAnsi="Cambria Math"/>
+              </w:rPr>
+              <m:t>s</m:t>
+            </m:r>
+          </m:e>
+          <m:sub>
+            <m:r>
+              <w:rPr>
+                <w:rFonts w:ascii="Cambria Math" w:hAnsi="Cambria Math"/>
+              </w:rPr>
+              <m:t>1</m:t>
+            </m:r>
+          </m:sub>
+        </m:sSub>
+      </m:oMath>
+      <w:r>
+        <w:t xml:space="preserve"> and </w:t>
+      </w:r>
+      <m:oMath>
+        <m:sSub>
+          <m:sSubPr>
+            <m:ctrlPr>
+              <w:rPr>
+                <w:rFonts w:ascii="Cambria Math" w:hAnsi="Cambria Math"/>
+                <w:i/>
+              </w:rPr>
+            </m:ctrlPr>
+          </m:sSubPr>
+          <m:e>
+            <m:r>
+              <w:rPr>
+                <w:rFonts w:ascii="Cambria Math" w:hAnsi="Cambria Math"/>
+              </w:rPr>
+              <m:t>s</m:t>
+            </m:r>
+          </m:e>
+          <m:sub>
+            <m:r>
+              <w:rPr>
+                <w:rFonts w:ascii="Cambria Math" w:hAnsi="Cambria Math"/>
+              </w:rPr>
+              <m:t>2</m:t>
+            </m:r>
+          </m:sub>
+        </m:sSub>
+      </m:oMath>
+      <w:r>
+        <w:t xml:space="preserve">. In this case, the test statistic is defined by </w:t>
+      </w:r>
+      <w:r>
+        <w:rPr>
+          <w:i/>
+          <w:iCs/>
+          <w:u w:val="single"/>
+        </w:rPr>
+        <w:t>the two-sample t statistic</w:t>
+      </w:r>
+    </w:p>
+    <w:p>
+      <w:pPr>
+        <w:spacing w:line="276" w:lineRule="auto"/>
+      </w:pPr>
+      <m:oMathPara>
+        <m:oMath>
+          <m:r>
+            <w:rPr>
+              <w:rFonts w:ascii="Cambria Math" w:hAnsi="Cambria Math"/>
+            </w:rPr>
+            <m:t>t</m:t>
+          </m:r>
+          <m:r>
+            <w:rPr>
+              <w:rFonts w:ascii="Cambria Math" w:hAnsi="Cambria Math"/>
+            </w:rPr>
+            <m:t>=</m:t>
+          </m:r>
+          <m:f>
+            <m:fPr>
+              <m:ctrlPr>
+                <w:rPr>
+                  <w:rFonts w:ascii="Cambria Math" w:hAnsi="Cambria Math"/>
+                  <w:i/>
+                </w:rPr>
+              </m:ctrlPr>
+            </m:fPr>
+            <m:num>
+              <m:d>
+                <m:dPr>
+                  <m:ctrlPr>
+                    <w:rPr>
+                      <w:rFonts w:ascii="Cambria Math" w:hAnsi="Cambria Math"/>
+                      <w:i/>
+                    </w:rPr>
+                  </m:ctrlPr>
+                </m:dPr>
+                <m:e>
+                  <m:sSub>
+                    <m:sSubPr>
+                      <m:ctrlPr>
+                        <w:rPr>
+                          <w:rFonts w:ascii="Cambria Math" w:hAnsi="Cambria Math"/>
+                          <w:i/>
+                        </w:rPr>
+                      </m:ctrlPr>
+                    </m:sSubPr>
+                    <m:e>
+                      <m:acc>
+                        <m:accPr>
+                          <m:chr m:val="̅"/>
+                          <m:ctrlPr>
+                            <w:rPr>
+                              <w:rFonts w:ascii="Cambria Math" w:hAnsi="Cambria Math"/>
+                              <w:i/>
+                            </w:rPr>
+                          </m:ctrlPr>
+                        </m:accPr>
+                        <m:e>
+                          <m:r>
+                            <w:rPr>
+                              <w:rFonts w:ascii="Cambria Math" w:hAnsi="Cambria Math"/>
+                            </w:rPr>
+                            <m:t>x</m:t>
+                          </m:r>
+                        </m:e>
+                      </m:acc>
+                    </m:e>
+                    <m:sub>
+                      <m:r>
+                        <w:rPr>
+                          <w:rFonts w:ascii="Cambria Math" w:hAnsi="Cambria Math"/>
+                        </w:rPr>
+                        <m:t>1</m:t>
+                      </m:r>
+                    </m:sub>
+                  </m:sSub>
+                  <m:r>
+                    <w:rPr>
+                      <w:rFonts w:ascii="Cambria Math" w:hAnsi="Cambria Math"/>
+                    </w:rPr>
+                    <m:t>-</m:t>
+                  </m:r>
+                  <m:sSub>
+                    <m:sSubPr>
+                      <m:ctrlPr>
+                        <w:rPr>
+                          <w:rFonts w:ascii="Cambria Math" w:hAnsi="Cambria Math"/>
+                          <w:i/>
+                        </w:rPr>
+                      </m:ctrlPr>
+                    </m:sSubPr>
+                    <m:e>
+                      <m:acc>
+                        <m:accPr>
+                          <m:chr m:val="̅"/>
+                          <m:ctrlPr>
+                            <w:rPr>
+                              <w:rFonts w:ascii="Cambria Math" w:hAnsi="Cambria Math"/>
+                              <w:i/>
+                            </w:rPr>
+                          </m:ctrlPr>
+                        </m:accPr>
+                        <m:e>
+                          <m:r>
+                            <w:rPr>
+                              <w:rFonts w:ascii="Cambria Math" w:hAnsi="Cambria Math"/>
+                            </w:rPr>
+                            <m:t>x</m:t>
+                          </m:r>
+                        </m:e>
+                      </m:acc>
+                    </m:e>
+                    <m:sub>
+                      <m:r>
+                        <w:rPr>
+                          <w:rFonts w:ascii="Cambria Math" w:hAnsi="Cambria Math"/>
+                        </w:rPr>
+                        <m:t>2</m:t>
+                      </m:r>
+                    </m:sub>
+                  </m:sSub>
+                </m:e>
+              </m:d>
+              <m:r>
+                <w:rPr>
+                  <w:rFonts w:ascii="Cambria Math" w:hAnsi="Cambria Math"/>
+                </w:rPr>
+                <m:t>-</m:t>
+              </m:r>
+              <m:d>
+                <m:dPr>
+                  <m:ctrlPr>
+                    <w:rPr>
+                      <w:rFonts w:ascii="Cambria Math" w:hAnsi="Cambria Math"/>
+                      <w:i/>
+                    </w:rPr>
+                  </m:ctrlPr>
+                </m:dPr>
+                <m:e>
+                  <m:sSub>
+                    <m:sSubPr>
+                      <m:ctrlPr>
+                        <w:rPr>
+                          <w:rFonts w:ascii="Cambria Math" w:hAnsi="Cambria Math"/>
+                          <w:i/>
+                        </w:rPr>
+                      </m:ctrlPr>
+                    </m:sSubPr>
+                    <m:e>
+                      <m:acc>
+                        <m:accPr>
+                          <m:chr m:val="̅"/>
+                          <m:ctrlPr>
+                            <w:rPr>
+                              <w:rFonts w:ascii="Cambria Math" w:hAnsi="Cambria Math"/>
+                              <w:i/>
+                            </w:rPr>
+                          </m:ctrlPr>
+                        </m:accPr>
+                        <m:e>
+                          <m:r>
+                            <w:rPr>
+                              <w:rFonts w:ascii="Cambria Math" w:hAnsi="Cambria Math"/>
+                            </w:rPr>
+                            <m:t>μ</m:t>
+                          </m:r>
+                        </m:e>
+                      </m:acc>
+                    </m:e>
+                    <m:sub>
+                      <m:r>
+                        <w:rPr>
+                          <w:rFonts w:ascii="Cambria Math" w:hAnsi="Cambria Math"/>
+                        </w:rPr>
+                        <m:t>1</m:t>
+                      </m:r>
+                    </m:sub>
+                  </m:sSub>
+                  <m:r>
+                    <w:rPr>
+                      <w:rFonts w:ascii="Cambria Math" w:hAnsi="Cambria Math"/>
+                    </w:rPr>
+                    <m:t>-</m:t>
+                  </m:r>
+                  <m:sSub>
+                    <m:sSubPr>
+                      <m:ctrlPr>
+                        <w:rPr>
+                          <w:rFonts w:ascii="Cambria Math" w:hAnsi="Cambria Math"/>
+                          <w:i/>
+                        </w:rPr>
+                      </m:ctrlPr>
+                    </m:sSubPr>
+                    <m:e>
+                      <m:acc>
+                        <m:accPr>
+                          <m:chr m:val="̅"/>
+                          <m:ctrlPr>
+                            <w:rPr>
+                              <w:rFonts w:ascii="Cambria Math" w:hAnsi="Cambria Math"/>
+                              <w:i/>
+                            </w:rPr>
+                          </m:ctrlPr>
+                        </m:accPr>
+                        <m:e>
+                          <m:r>
+                            <w:rPr>
+                              <w:rFonts w:ascii="Cambria Math" w:hAnsi="Cambria Math"/>
+                            </w:rPr>
+                            <m:t>μ</m:t>
+                          </m:r>
+                        </m:e>
+                      </m:acc>
+                    </m:e>
+                    <m:sub>
+                      <m:r>
+                        <w:rPr>
+                          <w:rFonts w:ascii="Cambria Math" w:hAnsi="Cambria Math"/>
+                        </w:rPr>
+                        <m:t>2</m:t>
+                      </m:r>
+                    </m:sub>
+                  </m:sSub>
+                </m:e>
+              </m:d>
+            </m:num>
+            <m:den>
+              <m:rad>
+                <m:radPr>
+                  <m:degHide m:val="1"/>
+                  <m:ctrlPr>
+                    <w:rPr>
+                      <w:rFonts w:ascii="Cambria Math" w:hAnsi="Cambria Math"/>
+                      <w:i/>
+                    </w:rPr>
+                  </m:ctrlPr>
+                </m:radPr>
+                <m:deg/>
+                <m:e>
+                  <m:sSubSup>
+                    <m:sSubSupPr>
+                      <m:ctrlPr>
+                        <w:rPr>
+                          <w:rFonts w:ascii="Cambria Math" w:hAnsi="Cambria Math"/>
+                          <w:i/>
+                        </w:rPr>
+                      </m:ctrlPr>
+                    </m:sSubSupPr>
+                    <m:e>
+                      <m:r>
+                        <w:rPr>
+                          <w:rFonts w:ascii="Cambria Math" w:hAnsi="Cambria Math"/>
+                        </w:rPr>
+                        <m:t>s</m:t>
+                      </m:r>
+                    </m:e>
+                    <m:sub>
+                      <m:r>
+                        <w:rPr>
+                          <w:rFonts w:ascii="Cambria Math" w:hAnsi="Cambria Math"/>
+                        </w:rPr>
+                        <m:t>1</m:t>
+                      </m:r>
+                    </m:sub>
+                    <m:sup>
+                      <m:r>
+                        <w:rPr>
+                          <w:rFonts w:ascii="Cambria Math" w:hAnsi="Cambria Math"/>
+                        </w:rPr>
+                        <m:t>2</m:t>
+                      </m:r>
+                    </m:sup>
+                  </m:sSubSup>
+                  <m:r>
+                    <m:rPr>
+                      <m:lit/>
+                    </m:rPr>
+                    <w:rPr>
+                      <w:rFonts w:ascii="Cambria Math" w:hAnsi="Cambria Math"/>
+                    </w:rPr>
+                    <m:t>/</m:t>
+                  </m:r>
+                  <m:sSub>
+                    <m:sSubPr>
+                      <m:ctrlPr>
+                        <w:rPr>
+                          <w:rFonts w:ascii="Cambria Math" w:hAnsi="Cambria Math"/>
+                          <w:i/>
+                        </w:rPr>
+                      </m:ctrlPr>
+                    </m:sSubPr>
+                    <m:e>
+                      <m:r>
+                        <w:rPr>
+                          <w:rFonts w:ascii="Cambria Math" w:hAnsi="Cambria Math"/>
+                        </w:rPr>
+                        <m:t>n</m:t>
+                      </m:r>
+                    </m:e>
+                    <m:sub>
+                      <m:r>
+                        <w:rPr>
+                          <w:rFonts w:ascii="Cambria Math" w:hAnsi="Cambria Math"/>
+                        </w:rPr>
+                        <m:t>1</m:t>
+                      </m:r>
+                    </m:sub>
+                  </m:sSub>
+                  <m:r>
+                    <w:rPr>
+                      <w:rFonts w:ascii="Cambria Math" w:hAnsi="Cambria Math"/>
+                    </w:rPr>
+                    <m:t>+</m:t>
+                  </m:r>
+                  <m:sSubSup>
+                    <m:sSubSupPr>
+                      <m:ctrlPr>
+                        <w:rPr>
+                          <w:rFonts w:ascii="Cambria Math" w:hAnsi="Cambria Math"/>
+                          <w:i/>
+                        </w:rPr>
+                      </m:ctrlPr>
+                    </m:sSubSupPr>
+                    <m:e>
+                      <m:r>
+                        <w:rPr>
+                          <w:rFonts w:ascii="Cambria Math" w:hAnsi="Cambria Math"/>
+                        </w:rPr>
+                        <m:t>s</m:t>
+                      </m:r>
+                    </m:e>
+                    <m:sub>
+                      <m:r>
+                        <w:rPr>
+                          <w:rFonts w:ascii="Cambria Math" w:hAnsi="Cambria Math"/>
+                        </w:rPr>
+                        <m:t>2</m:t>
+                      </m:r>
+                    </m:sub>
+                    <m:sup>
+                      <m:r>
+                        <w:rPr>
+                          <w:rFonts w:ascii="Cambria Math" w:hAnsi="Cambria Math"/>
+                        </w:rPr>
+                        <m:t>2</m:t>
+                      </m:r>
+                    </m:sup>
+                  </m:sSubSup>
+                  <m:r>
+                    <m:rPr>
+                      <m:lit/>
+                    </m:rPr>
+                    <w:rPr>
+                      <w:rFonts w:ascii="Cambria Math" w:hAnsi="Cambria Math"/>
+                    </w:rPr>
+                    <m:t>/</m:t>
+                  </m:r>
+                  <m:sSub>
+                    <m:sSubPr>
+                      <m:ctrlPr>
+                        <w:rPr>
+                          <w:rFonts w:ascii="Cambria Math" w:hAnsi="Cambria Math"/>
+                          <w:i/>
+                        </w:rPr>
+                      </m:ctrlPr>
+                    </m:sSubPr>
+                    <m:e>
+                      <m:r>
+                        <w:rPr>
+                          <w:rFonts w:ascii="Cambria Math" w:hAnsi="Cambria Math"/>
+                        </w:rPr>
+                        <m:t>n</m:t>
+                      </m:r>
+                    </m:e>
+                    <m:sub>
+                      <m:r>
+                        <w:rPr>
+                          <w:rFonts w:ascii="Cambria Math" w:hAnsi="Cambria Math"/>
+                        </w:rPr>
+                        <m:t>2</m:t>
+                      </m:r>
+                    </m:sub>
+                  </m:sSub>
+                </m:e>
+              </m:rad>
+            </m:den>
+          </m:f>
+        </m:oMath>
+      </m:oMathPara>
+    </w:p>
+    <w:p>
+      <w:pPr>
+        <w:spacing w:line="276" w:lineRule="auto"/>
+      </w:pPr>
+      <w:r>
+        <w:t xml:space="preserve">Although the two-sample statistic does not exactly follow the t distribution (since two standard deviations are estimated in the statistic), conservative </w:t>
+      </w:r>
+      <w:r>
+        <w:t>p</w:t>
+      </w:r>
+      <w:r>
+        <w:t xml:space="preserve">-values may be obtained using the </w:t>
+      </w:r>
+      <m:oMath>
+        <m:r>
+          <w:rPr>
+            <w:rFonts w:ascii="Cambria Math" w:hAnsi="Cambria Math"/>
+          </w:rPr>
+          <m:t>t</m:t>
+        </m:r>
+        <m:d>
+          <m:dPr>
+            <m:ctrlPr>
+              <w:rPr>
+                <w:rFonts w:ascii="Cambria Math" w:hAnsi="Cambria Math"/>
+                <w:i/>
+              </w:rPr>
+            </m:ctrlPr>
+          </m:dPr>
+          <m:e>
+            <m:r>
+              <w:rPr>
+                <w:rFonts w:ascii="Cambria Math" w:hAnsi="Cambria Math"/>
+              </w:rPr>
+              <m:t>k</m:t>
+            </m:r>
+          </m:e>
+        </m:d>
+      </m:oMath>
+      <w:r>
+        <w:t xml:space="preserve"> </w:t>
+      </w:r>
+      <w:r>
+        <w:t xml:space="preserve">distribution where </w:t>
+      </w:r>
+      <m:oMath>
+        <m:r>
+          <w:rPr>
+            <w:rFonts w:ascii="Cambria Math" w:hAnsi="Cambria Math"/>
+          </w:rPr>
+          <m:t>k</m:t>
+        </m:r>
+      </m:oMath>
+      <w:r>
+        <w:t xml:space="preserve"> represents the smaller of </w:t>
+      </w:r>
+      <m:oMath>
+        <m:sSub>
+          <m:sSubPr>
+            <m:ctrlPr>
+              <w:rPr>
+                <w:rFonts w:ascii="Cambria Math" w:hAnsi="Cambria Math"/>
+                <w:i/>
+              </w:rPr>
+            </m:ctrlPr>
+          </m:sSubPr>
+          <m:e>
+            <m:r>
+              <w:rPr>
+                <w:rFonts w:ascii="Cambria Math" w:hAnsi="Cambria Math"/>
+              </w:rPr>
+              <m:t>n</m:t>
+            </m:r>
+          </m:e>
+          <m:sub>
+            <m:r>
+              <w:rPr>
+                <w:rFonts w:ascii="Cambria Math" w:hAnsi="Cambria Math"/>
+              </w:rPr>
+              <m:t>1</m:t>
+            </m:r>
+          </m:sub>
+        </m:sSub>
+        <m:r>
+          <w:rPr>
+            <w:rFonts w:ascii="Cambria Math" w:hAnsi="Cambria Math"/>
+          </w:rPr>
+          <m:t>-1</m:t>
+        </m:r>
+      </m:oMath>
+      <w:r>
+        <w:t xml:space="preserve"> and </w:t>
+      </w:r>
+      <m:oMath>
+        <m:sSub>
+          <m:sSubPr>
+            <m:ctrlPr>
+              <w:rPr>
+                <w:rFonts w:ascii="Cambria Math" w:hAnsi="Cambria Math"/>
+                <w:i/>
+              </w:rPr>
+            </m:ctrlPr>
+          </m:sSubPr>
+          <m:e>
+            <m:r>
+              <w:rPr>
+                <w:rFonts w:ascii="Cambria Math" w:hAnsi="Cambria Math"/>
+              </w:rPr>
+              <m:t>n</m:t>
+            </m:r>
+          </m:e>
+          <m:sub>
+            <m:r>
+              <w:rPr>
+                <w:rFonts w:ascii="Cambria Math" w:hAnsi="Cambria Math"/>
+              </w:rPr>
+              <m:t>2</m:t>
+            </m:r>
+          </m:sub>
+        </m:sSub>
+        <m:r>
+          <w:rPr>
+            <w:rFonts w:ascii="Cambria Math" w:hAnsi="Cambria Math"/>
+          </w:rPr>
+          <m:t>-1</m:t>
+        </m:r>
+      </m:oMath>
+      <w:r>
+        <w:t>.</w:t>
+      </w:r>
+    </w:p>
+    <w:p>
+      <w:pPr>
+        <w:spacing w:line="276" w:lineRule="auto"/>
+      </w:pPr>
+    </w:p>
+    <w:p>
+      <w:pPr>
+        <w:pStyle w:val="Heading1"/>
+      </w:pPr>
+      <w:r>
         <w:t>P-value</w:t>
       </w:r>
     </w:p>
@@ -11602,6 +13074,7 @@
         <w:spacing w:line="276" w:lineRule="auto"/>
       </w:pPr>
       <w:r>
+        <w:lastRenderedPageBreak/>
         <w:t>P-value can serve as an alternative to or in addition to preselected confidence levels for hypothesis testing.</w:t>
       </w:r>
     </w:p>
@@ -11654,223 +13127,11 @@
         </w:rPr>
         <w:t>A/B testing is to compare 2 or more versions. </w:t>
       </w:r>
-    </w:p>
-    <w:p>
-      <w:pPr>
-        <w:shd w:val="clear" w:color="auto" w:fill="FFFFFF"/>
+      <w:r>
         <w:rPr>
           <w:color w:val="222222"/>
         </w:rPr>
-      </w:pPr>
-    </w:p>
-    <w:p>
-      <w:pPr>
-        <w:pStyle w:val="Heading2"/>
-      </w:pPr>
-      <w:r>
-        <w:t>What’s the null hypothesis and the alternative hypothesis?</w:t>
-      </w:r>
-    </w:p>
-    <w:p>
-      <w:pPr>
-        <w:shd w:val="clear" w:color="auto" w:fill="FFFFFF"/>
-        <w:rPr>
-          <w:b/>
-          <w:bCs/>
-          <w:color w:val="222222"/>
-        </w:rPr>
-      </w:pPr>
-      <w:r>
-        <w:rPr>
-          <w:color w:val="222222"/>
-        </w:rPr>
-        <w:t>The null hypothesis is that the change in the design made for the test group </w:t>
-      </w:r>
-      <w:r>
-        <w:rPr>
-          <w:b/>
-          <w:bCs/>
-          <w:color w:val="222222"/>
-        </w:rPr>
-        <w:t>would results in no change in the conversion rate.</w:t>
-      </w:r>
-      <w:r>
-        <w:rPr>
-          <w:color w:val="222222"/>
-        </w:rPr>
-        <w:t xml:space="preserve"> </w:t>
-      </w:r>
-      <w:r>
-        <w:rPr>
-          <w:color w:val="222222"/>
-        </w:rPr>
-        <w:t>The alternative hypothesis is the opposing that the change in the design for the test group </w:t>
-      </w:r>
-      <w:r>
-        <w:rPr>
-          <w:b/>
-          <w:bCs/>
-          <w:color w:val="222222"/>
-        </w:rPr>
-        <w:t>would results in an improvement (or reduction) in the conversion rate.</w:t>
-      </w:r>
-    </w:p>
-    <w:p>
-      <w:pPr>
-        <w:pStyle w:val="ListParagraph"/>
-        <w:numPr>
-          <w:ilvl w:val="0"/>
-          <w:numId w:val="27"/>
-        </w:numPr>
-        <w:shd w:val="clear" w:color="auto" w:fill="FFFFFF"/>
-        <w:rPr>
-          <w:color w:val="222222"/>
-        </w:rPr>
-      </w:pPr>
-      <w:r>
-        <w:rPr>
-          <w:color w:val="222222"/>
-        </w:rPr>
-        <w:t>p &lt; 0.05</w:t>
-      </w:r>
-    </w:p>
-    <w:p>
-      <w:pPr>
-        <w:pStyle w:val="ListParagraph"/>
-        <w:numPr>
-          <w:ilvl w:val="1"/>
-          <w:numId w:val="27"/>
-        </w:numPr>
-        <w:shd w:val="clear" w:color="auto" w:fill="FFFFFF"/>
-        <w:rPr>
-          <w:color w:val="222222"/>
-        </w:rPr>
-      </w:pPr>
-      <w:r>
-        <w:rPr>
-          <w:color w:val="222222"/>
-        </w:rPr>
-        <w:t>Reject H0 -&gt; Change in the conversion rate -&gt; Significant test result</w:t>
-      </w:r>
-    </w:p>
-    <w:p>
-      <w:pPr>
-        <w:pStyle w:val="ListParagraph"/>
-        <w:numPr>
-          <w:ilvl w:val="0"/>
-          <w:numId w:val="27"/>
-        </w:numPr>
-        <w:shd w:val="clear" w:color="auto" w:fill="FFFFFF"/>
-        <w:rPr>
-          <w:color w:val="222222"/>
-        </w:rPr>
-      </w:pPr>
-      <w:r>
-        <w:rPr>
-          <w:color w:val="222222"/>
-        </w:rPr>
-        <w:t>p &gt; 0.05</w:t>
-      </w:r>
-    </w:p>
-    <w:p>
-      <w:pPr>
-        <w:pStyle w:val="ListParagraph"/>
-        <w:numPr>
-          <w:ilvl w:val="1"/>
-          <w:numId w:val="27"/>
-        </w:numPr>
-        <w:shd w:val="clear" w:color="auto" w:fill="FFFFFF"/>
-        <w:rPr>
-          <w:color w:val="222222"/>
-        </w:rPr>
-      </w:pPr>
-      <w:r>
-        <w:rPr>
-          <w:color w:val="222222"/>
-        </w:rPr>
-        <w:t>Fail to reject H0 -&gt; No change in the conversion rate -&gt; Not significant test result</w:t>
-      </w:r>
-    </w:p>
-    <w:p>
-      <w:pPr>
-        <w:shd w:val="clear" w:color="auto" w:fill="FFFFFF"/>
-        <w:rPr>
-          <w:color w:val="222222"/>
-        </w:rPr>
-      </w:pPr>
-    </w:p>
-    <w:p>
-      <w:pPr>
-        <w:pStyle w:val="Heading2"/>
-      </w:pPr>
-      <w:r>
-        <w:t>How to determine the minimum sample size?</w:t>
-      </w:r>
-    </w:p>
-    <w:p>
-      <w:pPr>
-        <w:shd w:val="clear" w:color="auto" w:fill="FFFFFF"/>
-        <w:rPr>
-          <w:color w:val="222222"/>
-        </w:rPr>
-      </w:pPr>
-      <w:r>
-        <w:rPr>
-          <w:color w:val="222222"/>
-        </w:rPr>
-        <w:t xml:space="preserve">You will need </w:t>
-      </w:r>
-      <w:r>
-        <w:rPr>
-          <w:i/>
-          <w:iCs/>
-          <w:color w:val="222222"/>
-        </w:rPr>
-        <w:t>the baseline conversion rate</w:t>
-      </w:r>
-      <w:r>
-        <w:rPr>
-          <w:color w:val="222222"/>
-        </w:rPr>
-        <w:t xml:space="preserve"> and </w:t>
-      </w:r>
-      <w:r>
-        <w:rPr>
-          <w:i/>
-          <w:iCs/>
-          <w:color w:val="222222"/>
-        </w:rPr>
-        <w:t>the minimum detectable effect</w:t>
-      </w:r>
-      <w:r>
-        <w:rPr>
-          <w:i/>
-          <w:iCs/>
-          <w:color w:val="222222"/>
-        </w:rPr>
-        <w:t xml:space="preserve"> (MDE)</w:t>
-      </w:r>
-      <w:r>
-        <w:rPr>
-          <w:i/>
-          <w:iCs/>
-          <w:color w:val="222222"/>
-        </w:rPr>
-        <w:t>/</w:t>
-      </w:r>
-      <w:r>
-        <w:rPr>
-          <w:i/>
-          <w:iCs/>
-          <w:color w:val="222222"/>
-        </w:rPr>
-        <w:t>minimum effect of interest (MEI)</w:t>
-      </w:r>
-      <w:r>
-        <w:rPr>
-          <w:color w:val="222222"/>
-        </w:rPr>
-        <w:t>, which is the minimum difference between the control and test group that you or your team will determine to be worth the investment of making the design change in the first place. The equation for minimum sample size in each group (assumes equal sized groups) is</w:t>
+        <w:t>Generally speaking an approximate binomial can be used to calculate Z-score:</w:t>
       </w:r>
     </w:p>
     <w:p>
@@ -11887,7 +13148,567 @@
               <w:rFonts w:ascii="Cambria Math" w:hAnsi="Cambria Math"/>
               <w:color w:val="222222"/>
             </w:rPr>
-            <w:lastRenderedPageBreak/>
+            <m:t>z=</m:t>
+          </m:r>
+          <m:f>
+            <m:fPr>
+              <m:ctrlPr>
+                <w:rPr>
+                  <w:rFonts w:ascii="Cambria Math" w:hAnsi="Cambria Math"/>
+                  <w:i/>
+                  <w:color w:val="222222"/>
+                </w:rPr>
+              </m:ctrlPr>
+            </m:fPr>
+            <m:num>
+              <m:r>
+                <w:rPr>
+                  <w:rFonts w:ascii="Cambria Math" w:hAnsi="Cambria Math"/>
+                  <w:color w:val="222222"/>
+                </w:rPr>
+                <m:t>p-</m:t>
+              </m:r>
+              <m:sSub>
+                <m:sSubPr>
+                  <m:ctrlPr>
+                    <w:rPr>
+                      <w:rFonts w:ascii="Cambria Math" w:hAnsi="Cambria Math"/>
+                      <w:i/>
+                      <w:color w:val="222222"/>
+                    </w:rPr>
+                  </m:ctrlPr>
+                </m:sSubPr>
+                <m:e>
+                  <m:r>
+                    <w:rPr>
+                      <w:rFonts w:ascii="Cambria Math" w:hAnsi="Cambria Math"/>
+                      <w:color w:val="222222"/>
+                    </w:rPr>
+                    <m:t>p</m:t>
+                  </m:r>
+                </m:e>
+                <m:sub>
+                  <m:r>
+                    <w:rPr>
+                      <w:rFonts w:ascii="Cambria Math" w:hAnsi="Cambria Math"/>
+                      <w:color w:val="222222"/>
+                    </w:rPr>
+                    <m:t>c</m:t>
+                  </m:r>
+                </m:sub>
+              </m:sSub>
+            </m:num>
+            <m:den>
+              <m:rad>
+                <m:radPr>
+                  <m:degHide m:val="1"/>
+                  <m:ctrlPr>
+                    <w:rPr>
+                      <w:rFonts w:ascii="Cambria Math" w:hAnsi="Cambria Math"/>
+                      <w:i/>
+                      <w:color w:val="222222"/>
+                    </w:rPr>
+                  </m:ctrlPr>
+                </m:radPr>
+                <m:deg/>
+                <m:e>
+                  <w:bookmarkStart w:id="2" w:name="OLE_LINK3"/>
+                  <w:bookmarkStart w:id="3" w:name="OLE_LINK4"/>
+                  <m:f>
+                    <m:fPr>
+                      <m:ctrlPr>
+                        <w:rPr>
+                          <w:rFonts w:ascii="Cambria Math" w:hAnsi="Cambria Math"/>
+                          <w:i/>
+                          <w:color w:val="222222"/>
+                        </w:rPr>
+                      </m:ctrlPr>
+                    </m:fPr>
+                    <m:num>
+                      <m:r>
+                        <w:rPr>
+                          <w:rFonts w:ascii="Cambria Math" w:hAnsi="Cambria Math"/>
+                          <w:color w:val="222222"/>
+                        </w:rPr>
+                        <m:t>p</m:t>
+                      </m:r>
+                      <m:d>
+                        <m:dPr>
+                          <m:ctrlPr>
+                            <w:rPr>
+                              <w:rFonts w:ascii="Cambria Math" w:hAnsi="Cambria Math"/>
+                              <w:i/>
+                              <w:color w:val="222222"/>
+                            </w:rPr>
+                          </m:ctrlPr>
+                        </m:dPr>
+                        <m:e>
+                          <m:r>
+                            <w:rPr>
+                              <w:rFonts w:ascii="Cambria Math" w:hAnsi="Cambria Math"/>
+                              <w:color w:val="222222"/>
+                            </w:rPr>
+                            <m:t>1-p</m:t>
+                          </m:r>
+                        </m:e>
+                      </m:d>
+                    </m:num>
+                    <m:den>
+                      <m:r>
+                        <w:rPr>
+                          <w:rFonts w:ascii="Cambria Math" w:hAnsi="Cambria Math"/>
+                          <w:color w:val="222222"/>
+                        </w:rPr>
+                        <m:t>N</m:t>
+                      </m:r>
+                    </m:den>
+                  </m:f>
+                  <w:bookmarkEnd w:id="2"/>
+                  <w:bookmarkEnd w:id="3"/>
+                  <m:r>
+                    <w:rPr>
+                      <w:rFonts w:ascii="Cambria Math" w:hAnsi="Cambria Math"/>
+                      <w:color w:val="222222"/>
+                    </w:rPr>
+                    <m:t>+</m:t>
+                  </m:r>
+                  <m:f>
+                    <m:fPr>
+                      <m:ctrlPr>
+                        <w:rPr>
+                          <w:rFonts w:ascii="Cambria Math" w:hAnsi="Cambria Math"/>
+                          <w:i/>
+                          <w:color w:val="222222"/>
+                        </w:rPr>
+                      </m:ctrlPr>
+                    </m:fPr>
+                    <m:num>
+                      <m:sSub>
+                        <m:sSubPr>
+                          <m:ctrlPr>
+                            <w:rPr>
+                              <w:rFonts w:ascii="Cambria Math" w:hAnsi="Cambria Math"/>
+                              <w:i/>
+                              <w:color w:val="222222"/>
+                            </w:rPr>
+                          </m:ctrlPr>
+                        </m:sSubPr>
+                        <m:e>
+                          <m:r>
+                            <w:rPr>
+                              <w:rFonts w:ascii="Cambria Math" w:hAnsi="Cambria Math"/>
+                              <w:color w:val="222222"/>
+                            </w:rPr>
+                            <m:t>p</m:t>
+                          </m:r>
+                        </m:e>
+                        <m:sub>
+                          <m:r>
+                            <w:rPr>
+                              <w:rFonts w:ascii="Cambria Math" w:hAnsi="Cambria Math"/>
+                              <w:color w:val="222222"/>
+                            </w:rPr>
+                            <m:t>c</m:t>
+                          </m:r>
+                        </m:sub>
+                      </m:sSub>
+                      <m:d>
+                        <m:dPr>
+                          <m:ctrlPr>
+                            <w:rPr>
+                              <w:rFonts w:ascii="Cambria Math" w:hAnsi="Cambria Math"/>
+                              <w:i/>
+                              <w:color w:val="222222"/>
+                            </w:rPr>
+                          </m:ctrlPr>
+                        </m:dPr>
+                        <m:e>
+                          <m:r>
+                            <w:rPr>
+                              <w:rFonts w:ascii="Cambria Math" w:hAnsi="Cambria Math"/>
+                              <w:color w:val="222222"/>
+                            </w:rPr>
+                            <m:t>1-</m:t>
+                          </m:r>
+                          <m:sSub>
+                            <m:sSubPr>
+                              <m:ctrlPr>
+                                <w:rPr>
+                                  <w:rFonts w:ascii="Cambria Math" w:hAnsi="Cambria Math"/>
+                                  <w:i/>
+                                  <w:color w:val="222222"/>
+                                </w:rPr>
+                              </m:ctrlPr>
+                            </m:sSubPr>
+                            <m:e>
+                              <m:r>
+                                <w:rPr>
+                                  <w:rFonts w:ascii="Cambria Math" w:hAnsi="Cambria Math"/>
+                                  <w:color w:val="222222"/>
+                                </w:rPr>
+                                <m:t>p</m:t>
+                              </m:r>
+                            </m:e>
+                            <m:sub>
+                              <m:r>
+                                <w:rPr>
+                                  <w:rFonts w:ascii="Cambria Math" w:hAnsi="Cambria Math"/>
+                                  <w:color w:val="222222"/>
+                                </w:rPr>
+                                <m:t>c</m:t>
+                              </m:r>
+                            </m:sub>
+                          </m:sSub>
+                        </m:e>
+                      </m:d>
+                    </m:num>
+                    <m:den>
+                      <m:sSub>
+                        <m:sSubPr>
+                          <m:ctrlPr>
+                            <w:rPr>
+                              <w:rFonts w:ascii="Cambria Math" w:hAnsi="Cambria Math"/>
+                              <w:i/>
+                              <w:color w:val="222222"/>
+                            </w:rPr>
+                          </m:ctrlPr>
+                        </m:sSubPr>
+                        <m:e>
+                          <m:r>
+                            <w:rPr>
+                              <w:rFonts w:ascii="Cambria Math" w:hAnsi="Cambria Math"/>
+                              <w:color w:val="222222"/>
+                            </w:rPr>
+                            <m:t>N</m:t>
+                          </m:r>
+                        </m:e>
+                        <m:sub>
+                          <m:r>
+                            <w:rPr>
+                              <w:rFonts w:ascii="Cambria Math" w:hAnsi="Cambria Math"/>
+                              <w:color w:val="222222"/>
+                            </w:rPr>
+                            <m:t>c</m:t>
+                          </m:r>
+                        </m:sub>
+                      </m:sSub>
+                    </m:den>
+                  </m:f>
+                </m:e>
+              </m:rad>
+            </m:den>
+          </m:f>
+        </m:oMath>
+      </m:oMathPara>
+    </w:p>
+    <w:p>
+      <w:pPr>
+        <w:shd w:val="clear" w:color="auto" w:fill="FFFFFF"/>
+        <w:rPr>
+          <w:color w:val="222222"/>
+        </w:rPr>
+      </w:pPr>
+    </w:p>
+    <w:p>
+      <w:pPr>
+        <w:pStyle w:val="Heading2"/>
+      </w:pPr>
+      <w:r>
+        <w:t>What’s the null hypothesis and the alternative hypothesis?</w:t>
+      </w:r>
+    </w:p>
+    <w:p>
+      <w:pPr>
+        <w:shd w:val="clear" w:color="auto" w:fill="FFFFFF"/>
+        <w:rPr>
+          <w:b/>
+          <w:bCs/>
+          <w:color w:val="222222"/>
+        </w:rPr>
+      </w:pPr>
+      <w:r>
+        <w:rPr>
+          <w:color w:val="222222"/>
+        </w:rPr>
+        <w:t>The null hypothesis is that the change in the design made for the test group </w:t>
+      </w:r>
+      <w:r>
+        <w:rPr>
+          <w:b/>
+          <w:bCs/>
+          <w:color w:val="222222"/>
+        </w:rPr>
+        <w:t>would results in no change in the conversion rate.</w:t>
+      </w:r>
+      <w:r>
+        <w:rPr>
+          <w:color w:val="222222"/>
+        </w:rPr>
+        <w:t xml:space="preserve"> </w:t>
+      </w:r>
+      <w:r>
+        <w:rPr>
+          <w:color w:val="222222"/>
+        </w:rPr>
+        <w:t>The alternative hypothesis is the opposing that the change in the design for the test group </w:t>
+      </w:r>
+      <w:r>
+        <w:rPr>
+          <w:b/>
+          <w:bCs/>
+          <w:color w:val="222222"/>
+        </w:rPr>
+        <w:t>would results in an improvement (or reduction) in the conversion rate.</w:t>
+      </w:r>
+    </w:p>
+    <w:p>
+      <w:pPr>
+        <w:pStyle w:val="ListParagraph"/>
+        <w:numPr>
+          <w:ilvl w:val="0"/>
+          <w:numId w:val="27"/>
+        </w:numPr>
+        <w:shd w:val="clear" w:color="auto" w:fill="FFFFFF"/>
+        <w:rPr>
+          <w:color w:val="222222"/>
+        </w:rPr>
+      </w:pPr>
+      <m:oMath>
+        <m:r>
+          <w:rPr>
+            <w:rFonts w:ascii="Cambria Math" w:hAnsi="Cambria Math"/>
+            <w:color w:val="222222"/>
+          </w:rPr>
+          <m:t>p</m:t>
+        </m:r>
+        <m:r>
+          <w:rPr>
+            <w:rFonts w:ascii="Cambria Math" w:hAnsi="Cambria Math"/>
+            <w:color w:val="222222"/>
+          </w:rPr>
+          <m:t>≤</m:t>
+        </m:r>
+        <m:r>
+          <w:rPr>
+            <w:rFonts w:ascii="Cambria Math" w:hAnsi="Cambria Math"/>
+            <w:color w:val="222222"/>
+          </w:rPr>
+          <m:t>0.05</m:t>
+        </m:r>
+      </m:oMath>
+      <w:r>
+        <w:rPr>
+          <w:color w:val="222222"/>
+        </w:rPr>
+        <w:t xml:space="preserve"> </w:t>
+      </w:r>
+      <w:r>
+        <w:rPr>
+          <w:color w:val="222222"/>
+        </w:rPr>
+        <w:t>(</w:t>
+      </w:r>
+      <w:r>
+        <w:rPr>
+          <w:i/>
+          <w:iCs/>
+          <w:color w:val="222222"/>
+          <w:u w:val="single"/>
+        </w:rPr>
+        <w:t>Note that the equal sign means ‘significant’</w:t>
+      </w:r>
+      <w:r>
+        <w:rPr>
+          <w:i/>
+          <w:iCs/>
+          <w:color w:val="222222"/>
+          <w:u w:val="single"/>
+        </w:rPr>
+        <w:t>)</w:t>
+      </w:r>
+    </w:p>
+    <w:p>
+      <w:pPr>
+        <w:pStyle w:val="ListParagraph"/>
+        <w:numPr>
+          <w:ilvl w:val="1"/>
+          <w:numId w:val="27"/>
+        </w:numPr>
+        <w:shd w:val="clear" w:color="auto" w:fill="FFFFFF"/>
+        <w:rPr>
+          <w:color w:val="222222"/>
+        </w:rPr>
+      </w:pPr>
+      <w:r>
+        <w:rPr>
+          <w:color w:val="222222"/>
+        </w:rPr>
+        <w:t xml:space="preserve">Reject </w:t>
+      </w:r>
+      <w:r>
+        <w:rPr>
+          <w:color w:val="222222"/>
+        </w:rPr>
+        <w:t>H0</w:t>
+      </w:r>
+      <w:r>
+        <w:rPr>
+          <w:color w:val="222222"/>
+        </w:rPr>
+        <w:t xml:space="preserve"> -&gt; Change in the conversion rate -&gt; Significant test result</w:t>
+      </w:r>
+    </w:p>
+    <w:p>
+      <w:pPr>
+        <w:pStyle w:val="ListParagraph"/>
+        <w:numPr>
+          <w:ilvl w:val="0"/>
+          <w:numId w:val="27"/>
+        </w:numPr>
+        <w:shd w:val="clear" w:color="auto" w:fill="FFFFFF"/>
+        <w:rPr>
+          <w:color w:val="222222"/>
+        </w:rPr>
+      </w:pPr>
+      <m:oMath>
+        <m:r>
+          <w:rPr>
+            <w:rFonts w:ascii="Cambria Math" w:hAnsi="Cambria Math"/>
+            <w:color w:val="222222"/>
+          </w:rPr>
+          <m:t>p</m:t>
+        </m:r>
+        <m:r>
+          <w:rPr>
+            <w:rFonts w:ascii="Cambria Math" w:hAnsi="Cambria Math"/>
+            <w:color w:val="222222"/>
+          </w:rPr>
+          <m:t>&gt;</m:t>
+        </m:r>
+        <m:r>
+          <w:rPr>
+            <w:rFonts w:ascii="Cambria Math" w:hAnsi="Cambria Math"/>
+            <w:color w:val="222222"/>
+          </w:rPr>
+          <m:t>0.05</m:t>
+        </m:r>
+      </m:oMath>
+    </w:p>
+    <w:p>
+      <w:pPr>
+        <w:pStyle w:val="ListParagraph"/>
+        <w:numPr>
+          <w:ilvl w:val="1"/>
+          <w:numId w:val="27"/>
+        </w:numPr>
+        <w:shd w:val="clear" w:color="auto" w:fill="FFFFFF"/>
+        <w:rPr>
+          <w:color w:val="222222"/>
+        </w:rPr>
+      </w:pPr>
+      <w:r>
+        <w:rPr>
+          <w:color w:val="222222"/>
+        </w:rPr>
+        <w:t>Fail to reject H0 -&gt; No change in the conversion rate -&gt; Not significant test result</w:t>
+      </w:r>
+    </w:p>
+    <w:p>
+      <w:pPr>
+        <w:shd w:val="clear" w:color="auto" w:fill="FFFFFF"/>
+        <w:rPr>
+          <w:color w:val="222222"/>
+        </w:rPr>
+      </w:pPr>
+    </w:p>
+    <w:p>
+      <w:pPr>
+        <w:pStyle w:val="Heading2"/>
+      </w:pPr>
+      <w:r>
+        <w:t>How to determine the minimum sample size?</w:t>
+      </w:r>
+    </w:p>
+    <w:p>
+      <w:pPr>
+        <w:shd w:val="clear" w:color="auto" w:fill="FFFFFF"/>
+        <w:rPr>
+          <w:color w:val="222222"/>
+        </w:rPr>
+      </w:pPr>
+      <w:r>
+        <w:rPr>
+          <w:color w:val="222222"/>
+        </w:rPr>
+        <w:t xml:space="preserve">You will need </w:t>
+      </w:r>
+      <w:r>
+        <w:rPr>
+          <w:i/>
+          <w:iCs/>
+          <w:color w:val="222222"/>
+        </w:rPr>
+        <w:t>the baseline conversion rate</w:t>
+      </w:r>
+      <w:r>
+        <w:rPr>
+          <w:color w:val="222222"/>
+        </w:rPr>
+        <w:t xml:space="preserve"> and </w:t>
+      </w:r>
+      <w:r>
+        <w:rPr>
+          <w:i/>
+          <w:iCs/>
+          <w:color w:val="222222"/>
+        </w:rPr>
+        <w:t>the minimum detectable effect</w:t>
+      </w:r>
+      <w:r>
+        <w:rPr>
+          <w:i/>
+          <w:iCs/>
+          <w:color w:val="222222"/>
+        </w:rPr>
+        <w:t xml:space="preserve"> (MDE)</w:t>
+      </w:r>
+      <w:r>
+        <w:rPr>
+          <w:i/>
+          <w:iCs/>
+          <w:color w:val="222222"/>
+        </w:rPr>
+        <w:t>/</w:t>
+      </w:r>
+      <w:r>
+        <w:rPr>
+          <w:i/>
+          <w:iCs/>
+          <w:color w:val="222222"/>
+        </w:rPr>
+        <w:t>minimum effect of interest (MEI)</w:t>
+      </w:r>
+      <w:r>
+        <w:rPr>
+          <w:color w:val="222222"/>
+        </w:rPr>
+        <w:t>, which is the minimum difference between the control and test group that you or your team will determine to be worth the investment of making the design change in the first place. The equation for minimum sample size in each group (assumes equal sized groups) is</w:t>
+      </w:r>
+    </w:p>
+    <w:p>
+      <w:pPr>
+        <w:shd w:val="clear" w:color="auto" w:fill="FFFFFF"/>
+        <w:rPr>
+          <w:color w:val="222222"/>
+        </w:rPr>
+      </w:pPr>
+      <m:oMathPara>
+        <m:oMath>
+          <m:r>
+            <w:rPr>
+              <w:rFonts w:ascii="Cambria Math" w:hAnsi="Cambria Math"/>
+              <w:color w:val="222222"/>
+            </w:rPr>
             <m:t>n=</m:t>
           </m:r>
           <m:f>
@@ -12654,6 +14475,7 @@
         <w:pStyle w:val="Heading2"/>
       </w:pPr>
       <w:r>
+        <w:lastRenderedPageBreak/>
         <w:t>How to deal with small sample sizes?</w:t>
       </w:r>
     </w:p>
@@ -13084,7 +14906,6 @@
       </w:pPr>
       <w:proofErr w:type="spellStart"/>
       <w:r>
-        <w:lastRenderedPageBreak/>
         <w:t>Undersampling</w:t>
       </w:r>
       <w:proofErr w:type="spellEnd"/>
@@ -13306,6 +15127,7 @@
           <w:rFonts w:eastAsiaTheme="majorEastAsia"/>
           <w:bdr w:val="none" w:sz="0" w:space="0" w:color="auto" w:frame="1"/>
         </w:rPr>
+        <w:lastRenderedPageBreak/>
         <w:t>Step 2:</w:t>
       </w:r>
       <w:r>
@@ -13770,11 +15592,6 @@
           <w:sz w:val="26"/>
           <w:szCs w:val="26"/>
         </w:rPr>
-      </w:pPr>
-    </w:p>
-    <w:p>
-      <w:pPr>
-        <w:spacing w:line="276" w:lineRule="auto"/>
       </w:pPr>
     </w:p>
     <w:p>

</xml_diff>

<commit_message>
update the basic knowledge
</commit_message>
<xml_diff>
--- a/Interview_Prep/ML Basics.docx
+++ b/Interview_Prep/ML Basics.docx
@@ -2107,7 +2107,17 @@
         <w:t>recall</w:t>
       </w:r>
       <w:r>
-        <w:t xml:space="preserve"> of a class expresses how well the model is able to detect that class</w:t>
+        <w:t xml:space="preserve"> of a class expresses </w:t>
+      </w:r>
+      <w:r>
+        <w:rPr>
+          <w:i/>
+          <w:iCs/>
+        </w:rPr>
+        <w:t>how well</w:t>
+      </w:r>
+      <w:r>
+        <w:t xml:space="preserve"> the model is able to detect that class</w:t>
       </w:r>
       <w:r>
         <w:t>/what proportion of samples are correctly classified</w:t>
@@ -2713,25 +2723,22 @@
     </w:p>
     <w:p>
       <w:pPr>
-        <w:spacing w:line="276" w:lineRule="auto"/>
-      </w:pPr>
-      <w:r>
-        <w:t>The V</w:t>
-      </w:r>
-      <w:r>
-        <w:t xml:space="preserve">ariance </w:t>
-      </w:r>
-      <w:r>
-        <w:t>I</w:t>
-      </w:r>
-      <w:r>
-        <w:t xml:space="preserve">nflation </w:t>
-      </w:r>
-      <w:r>
-        <w:t>F</w:t>
-      </w:r>
-      <w:r>
-        <w:t>actor (VIF) quantifies how much the variance is inflated.</w:t>
+        <w:pStyle w:val="ListParagraph"/>
+        <w:numPr>
+          <w:ilvl w:val="0"/>
+          <w:numId w:val="39"/>
+        </w:numPr>
+        <w:spacing w:line="276" w:lineRule="auto"/>
+      </w:pPr>
+      <w:r>
+        <w:rPr>
+          <w:i/>
+          <w:iCs/>
+        </w:rPr>
+        <w:t>The Variance Inflation Factor (VIF)</w:t>
+      </w:r>
+      <w:r>
+        <w:t xml:space="preserve"> quantifies how much the variance is inflated.</w:t>
       </w:r>
       <w:r>
         <w:t xml:space="preserve"> </w:t>
@@ -3023,28 +3030,14 @@
       <w:r>
         <w:t xml:space="preserve"> as the dependent variable and all others are independent variables).</w:t>
       </w:r>
-    </w:p>
-    <w:p>
-      <w:pPr>
-        <w:pStyle w:val="NormalWeb"/>
-        <w:spacing w:before="0" w:beforeAutospacing="0" w:after="0" w:afterAutospacing="0" w:line="276" w:lineRule="auto"/>
+      <w:r>
         <w:rPr>
           <w:color w:val="000000"/>
           <w:sz w:val="23"/>
           <w:szCs w:val="23"/>
         </w:rPr>
-      </w:pPr>
-    </w:p>
-    <w:p>
-      <w:pPr>
-        <w:pStyle w:val="NormalWeb"/>
-        <w:spacing w:before="0" w:beforeAutospacing="0" w:after="0" w:afterAutospacing="0" w:line="276" w:lineRule="auto"/>
-        <w:rPr>
-          <w:color w:val="000000"/>
-          <w:sz w:val="23"/>
-          <w:szCs w:val="23"/>
-        </w:rPr>
-      </w:pPr>
+        <w:t xml:space="preserve"> </w:t>
+      </w:r>
       <w:r>
         <w:rPr>
           <w:color w:val="000000"/>
@@ -3143,6 +3136,73 @@
           <w:szCs w:val="23"/>
         </w:rPr>
         <w:t>The general rule of thumb is that VIFs exceeding 4 warrant further investigation, while VIFs exceeding 10 are signs of serious multicollinearity requiring correction.</w:t>
+      </w:r>
+    </w:p>
+    <w:p>
+      <w:pPr>
+        <w:pStyle w:val="NormalWeb"/>
+        <w:numPr>
+          <w:ilvl w:val="0"/>
+          <w:numId w:val="39"/>
+        </w:numPr>
+        <w:spacing w:before="0" w:beforeAutospacing="0" w:after="0" w:afterAutospacing="0" w:line="276" w:lineRule="auto"/>
+        <w:rPr>
+          <w:color w:val="000000"/>
+          <w:sz w:val="23"/>
+          <w:szCs w:val="23"/>
+        </w:rPr>
+      </w:pPr>
+      <w:r>
+        <w:rPr>
+          <w:color w:val="000000"/>
+          <w:sz w:val="23"/>
+          <w:szCs w:val="23"/>
+        </w:rPr>
+        <w:t xml:space="preserve">Calculate </w:t>
+      </w:r>
+      <w:r>
+        <w:rPr>
+          <w:i/>
+          <w:iCs/>
+          <w:color w:val="000000"/>
+          <w:sz w:val="23"/>
+          <w:szCs w:val="23"/>
+        </w:rPr>
+        <w:t>t</w:t>
+      </w:r>
+      <w:r>
+        <w:rPr>
+          <w:i/>
+          <w:iCs/>
+          <w:color w:val="000000"/>
+          <w:sz w:val="23"/>
+          <w:szCs w:val="23"/>
+        </w:rPr>
+        <w:t>he correlation coefficient matrix</w:t>
+      </w:r>
+      <w:r>
+        <w:rPr>
+          <w:color w:val="000000"/>
+          <w:sz w:val="23"/>
+          <w:szCs w:val="23"/>
+        </w:rPr>
+        <w:t xml:space="preserve"> for </w:t>
+      </w:r>
+      <w:r>
+        <w:rPr>
+          <w:color w:val="000000"/>
+          <w:sz w:val="23"/>
+          <w:szCs w:val="23"/>
+        </w:rPr>
+        <w:t>all the</w:t>
+      </w:r>
+      <w:r>
+        <w:rPr>
+          <w:color w:val="000000"/>
+          <w:sz w:val="23"/>
+          <w:szCs w:val="23"/>
+        </w:rPr>
+        <w:t xml:space="preserve"> independent variables.</w:t>
       </w:r>
     </w:p>
     <w:p>
@@ -21759,7 +21819,7 @@
       <w:lvlText w:val="o"/>
       <w:lvlJc w:val="left"/>
       <w:pPr>
-        <w:ind w:left="540" w:hanging="360"/>
+        <w:ind w:left="720" w:hanging="360"/>
       </w:pPr>
       <w:rPr>
         <w:rFonts w:ascii="Courier New" w:hAnsi="Courier New" w:cs="Courier New" w:hint="default"/>
@@ -23819,6 +23879,96 @@
     </w:lvl>
   </w:abstractNum>
   <w:abstractNum w:abstractNumId="35" w15:restartNumberingAfterBreak="0">
+    <w:nsid w:val="73612601"/>
+    <w:multiLevelType w:val="hybridMultilevel"/>
+    <w:tmpl w:val="ADFC41C4"/>
+    <w:lvl w:ilvl="0" w:tplc="C80033B2">
+      <w:start w:val="1"/>
+      <w:numFmt w:val="decimal"/>
+      <w:lvlText w:val="%1."/>
+      <w:lvlJc w:val="left"/>
+      <w:pPr>
+        <w:ind w:left="360" w:hanging="360"/>
+      </w:pPr>
+      <w:rPr>
+        <w:rFonts w:hint="default"/>
+        <w:i/>
+      </w:rPr>
+    </w:lvl>
+    <w:lvl w:ilvl="1" w:tplc="04090019" w:tentative="1">
+      <w:start w:val="1"/>
+      <w:numFmt w:val="lowerLetter"/>
+      <w:lvlText w:val="%2."/>
+      <w:lvlJc w:val="left"/>
+      <w:pPr>
+        <w:ind w:left="1080" w:hanging="360"/>
+      </w:pPr>
+    </w:lvl>
+    <w:lvl w:ilvl="2" w:tplc="0409001B" w:tentative="1">
+      <w:start w:val="1"/>
+      <w:numFmt w:val="lowerRoman"/>
+      <w:lvlText w:val="%3."/>
+      <w:lvlJc w:val="right"/>
+      <w:pPr>
+        <w:ind w:left="1800" w:hanging="180"/>
+      </w:pPr>
+    </w:lvl>
+    <w:lvl w:ilvl="3" w:tplc="0409000F" w:tentative="1">
+      <w:start w:val="1"/>
+      <w:numFmt w:val="decimal"/>
+      <w:lvlText w:val="%4."/>
+      <w:lvlJc w:val="left"/>
+      <w:pPr>
+        <w:ind w:left="2520" w:hanging="360"/>
+      </w:pPr>
+    </w:lvl>
+    <w:lvl w:ilvl="4" w:tplc="04090019" w:tentative="1">
+      <w:start w:val="1"/>
+      <w:numFmt w:val="lowerLetter"/>
+      <w:lvlText w:val="%5."/>
+      <w:lvlJc w:val="left"/>
+      <w:pPr>
+        <w:ind w:left="3240" w:hanging="360"/>
+      </w:pPr>
+    </w:lvl>
+    <w:lvl w:ilvl="5" w:tplc="0409001B" w:tentative="1">
+      <w:start w:val="1"/>
+      <w:numFmt w:val="lowerRoman"/>
+      <w:lvlText w:val="%6."/>
+      <w:lvlJc w:val="right"/>
+      <w:pPr>
+        <w:ind w:left="3960" w:hanging="180"/>
+      </w:pPr>
+    </w:lvl>
+    <w:lvl w:ilvl="6" w:tplc="0409000F" w:tentative="1">
+      <w:start w:val="1"/>
+      <w:numFmt w:val="decimal"/>
+      <w:lvlText w:val="%7."/>
+      <w:lvlJc w:val="left"/>
+      <w:pPr>
+        <w:ind w:left="4680" w:hanging="360"/>
+      </w:pPr>
+    </w:lvl>
+    <w:lvl w:ilvl="7" w:tplc="04090019" w:tentative="1">
+      <w:start w:val="1"/>
+      <w:numFmt w:val="lowerLetter"/>
+      <w:lvlText w:val="%8."/>
+      <w:lvlJc w:val="left"/>
+      <w:pPr>
+        <w:ind w:left="5400" w:hanging="360"/>
+      </w:pPr>
+    </w:lvl>
+    <w:lvl w:ilvl="8" w:tplc="0409001B" w:tentative="1">
+      <w:start w:val="1"/>
+      <w:numFmt w:val="lowerRoman"/>
+      <w:lvlText w:val="%9."/>
+      <w:lvlJc w:val="right"/>
+      <w:pPr>
+        <w:ind w:left="6120" w:hanging="180"/>
+      </w:pPr>
+    </w:lvl>
+  </w:abstractNum>
+  <w:abstractNum w:abstractNumId="36" w15:restartNumberingAfterBreak="0">
     <w:nsid w:val="76AA1E67"/>
     <w:multiLevelType w:val="hybridMultilevel"/>
     <w:tmpl w:val="0B202B68"/>
@@ -23907,7 +24057,7 @@
       </w:pPr>
     </w:lvl>
   </w:abstractNum>
-  <w:abstractNum w:abstractNumId="36" w15:restartNumberingAfterBreak="0">
+  <w:abstractNum w:abstractNumId="37" w15:restartNumberingAfterBreak="0">
     <w:nsid w:val="77F13C74"/>
     <w:multiLevelType w:val="hybridMultilevel"/>
     <w:tmpl w:val="3758A784"/>
@@ -23996,7 +24146,7 @@
       </w:pPr>
     </w:lvl>
   </w:abstractNum>
-  <w:abstractNum w:abstractNumId="37" w15:restartNumberingAfterBreak="0">
+  <w:abstractNum w:abstractNumId="38" w15:restartNumberingAfterBreak="0">
     <w:nsid w:val="78EA7A1D"/>
     <w:multiLevelType w:val="hybridMultilevel"/>
     <w:tmpl w:val="FD843ADC"/>
@@ -24113,10 +24263,10 @@
     <w:abstractNumId w:val="18"/>
   </w:num>
   <w:num w:numId="2" w16cid:durableId="1870022237">
-    <w:abstractNumId w:val="36"/>
+    <w:abstractNumId w:val="37"/>
   </w:num>
   <w:num w:numId="3" w16cid:durableId="96802977">
-    <w:abstractNumId w:val="37"/>
+    <w:abstractNumId w:val="38"/>
   </w:num>
   <w:num w:numId="4" w16cid:durableId="2136022339">
     <w:abstractNumId w:val="26"/>
@@ -24200,7 +24350,7 @@
     <w:abstractNumId w:val="32"/>
   </w:num>
   <w:num w:numId="31" w16cid:durableId="341511271">
-    <w:abstractNumId w:val="35"/>
+    <w:abstractNumId w:val="36"/>
   </w:num>
   <w:num w:numId="32" w16cid:durableId="1310355608">
     <w:abstractNumId w:val="21"/>
@@ -24222,6 +24372,9 @@
   </w:num>
   <w:num w:numId="38" w16cid:durableId="1612086781">
     <w:abstractNumId w:val="30"/>
+  </w:num>
+  <w:num w:numId="39" w16cid:durableId="1118766479">
+    <w:abstractNumId w:val="35"/>
   </w:num>
 </w:numbering>
 </file>

</xml_diff>